<commit_message>
Clase 6 - llamada a un metodo en este caso, como la funcion hace lo mismo, no se ve ninguna diferencia, es decdir carga la misma pagina, pero vemos como llamar a la funcion o metodo holamundo, http://localhost/ci-cf/index.php/codigoofacilito/holamundo
</commit_message>
<xml_diff>
--- a/documentacion/apuntes.docx
+++ b/documentacion/apuntes.docx
@@ -142,7 +142,7 @@
                     <pic:cNvPicPr/>
                   </pic:nvPicPr>
                   <pic:blipFill>
-                    <a:blip r:embed="rId6"/>
+                    <a:blip r:embed="rId8"/>
                     <a:stretch>
                       <a:fillRect/>
                     </a:stretch>
@@ -210,7 +210,7 @@
                     <pic:cNvPicPr/>
                   </pic:nvPicPr>
                   <pic:blipFill>
-                    <a:blip r:embed="rId7">
+                    <a:blip r:embed="rId9">
                       <a:extLst>
                         <a:ext uri="{28A0092B-C50C-407E-A947-70E740481C1C}">
                           <a14:useLocalDpi xmlns:a14="http://schemas.microsoft.com/office/drawing/2010/main" val="0"/>
@@ -262,8 +262,6 @@
       </w:r>
     </w:p>
     <w:p>
-      <w:bookmarkStart w:id="0" w:name="_GoBack"/>
-      <w:bookmarkEnd w:id="0"/>
       <w:r>
         <w:rPr>
           <w:noProof/>
@@ -271,7 +269,7 @@
           <w:lang w:eastAsia="es-ES"/>
         </w:rPr>
         <w:drawing>
-          <wp:anchor distT="0" distB="0" distL="114300" distR="114300" simplePos="0" relativeHeight="251659264" behindDoc="1" locked="0" layoutInCell="1" allowOverlap="1">
+          <wp:anchor distT="0" distB="0" distL="114300" distR="114300" simplePos="0" relativeHeight="251659264" behindDoc="1" locked="0" layoutInCell="1" allowOverlap="1" wp14:anchorId="657BA558" wp14:editId="53831EC6">
             <wp:simplePos x="0" y="0"/>
             <wp:positionH relativeFrom="column">
               <wp:posOffset>-756285</wp:posOffset>
@@ -296,7 +294,7 @@
                     </pic:cNvPicPr>
                   </pic:nvPicPr>
                   <pic:blipFill>
-                    <a:blip r:embed="rId8">
+                    <a:blip r:embed="rId10">
                       <a:extLst>
                         <a:ext uri="{28A0092B-C50C-407E-A947-70E740481C1C}">
                           <a14:useLocalDpi xmlns:a14="http://schemas.microsoft.com/office/drawing/2010/main" val="0"/>
@@ -334,6 +332,58 @@
         </w:drawing>
       </w:r>
     </w:p>
+    <w:p/>
+    <w:p/>
+    <w:p/>
+    <w:p/>
+    <w:p/>
+    <w:p/>
+    <w:p/>
+    <w:p/>
+    <w:p/>
+    <w:p/>
+    <w:p/>
+    <w:p>
+      <w:r>
+        <w:lastRenderedPageBreak/>
+        <w:t>Clase 5</w:t>
+      </w:r>
+    </w:p>
+    <w:p/>
+    <w:p>
+      <w:r>
+        <w:t>Cree el primer controlador, y a este lo llamo de la siguiente forma:</w:t>
+      </w:r>
+    </w:p>
+    <w:p>
+      <w:hyperlink r:id="rId11" w:history="1">
+        <w:r>
+          <w:rPr>
+            <w:rStyle w:val="Hipervnculo"/>
+          </w:rPr>
+          <w:t>http://localhost/ci-cf/index.php/codigofacilito</w:t>
+        </w:r>
+      </w:hyperlink>
+    </w:p>
+    <w:p>
+      <w:r>
+        <w:t xml:space="preserve">Hice un </w:t>
+      </w:r>
+      <w:proofErr w:type="spellStart"/>
+      <w:r>
+        <w:t>commit</w:t>
+      </w:r>
+      <w:proofErr w:type="spellEnd"/>
+    </w:p>
+    <w:p>
+      <w:r>
+        <w:t>Clase 6</w:t>
+      </w:r>
+    </w:p>
+    <w:p>
+      <w:bookmarkStart w:id="0" w:name="_GoBack"/>
+      <w:bookmarkEnd w:id="0"/>
+    </w:p>
     <w:sectPr>
       <w:pgSz w:w="11906" w:h="16838"/>
       <w:pgMar w:top="1417" w:right="1701" w:bottom="1417" w:left="1701" w:header="708" w:footer="708" w:gutter="0"/>
@@ -342,6 +392,56 @@
     </w:sectPr>
   </w:body>
 </w:document>
+</file>
+
+<file path=word/endnotes.xml><?xml version="1.0" encoding="utf-8"?>
+<w:endnotes xmlns:wpc="http://schemas.microsoft.com/office/word/2010/wordprocessingCanvas" xmlns:mc="http://schemas.openxmlformats.org/markup-compatibility/2006" xmlns:o="urn:schemas-microsoft-com:office:office" xmlns:r="http://schemas.openxmlformats.org/officeDocument/2006/relationships" xmlns:m="http://schemas.openxmlformats.org/officeDocument/2006/math" xmlns:v="urn:schemas-microsoft-com:vml" xmlns:wp14="http://schemas.microsoft.com/office/word/2010/wordprocessingDrawing" xmlns:wp="http://schemas.openxmlformats.org/drawingml/2006/wordprocessingDrawing" xmlns:w10="urn:schemas-microsoft-com:office:word" xmlns:w="http://schemas.openxmlformats.org/wordprocessingml/2006/main" xmlns:w14="http://schemas.microsoft.com/office/word/2010/wordml" xmlns:wpg="http://schemas.microsoft.com/office/word/2010/wordprocessingGroup" xmlns:wpi="http://schemas.microsoft.com/office/word/2010/wordprocessingInk" xmlns:wne="http://schemas.microsoft.com/office/word/2006/wordml" xmlns:wps="http://schemas.microsoft.com/office/word/2010/wordprocessingShape" mc:Ignorable="w14 wp14">
+  <w:endnote w:type="separator" w:id="-1">
+    <w:p>
+      <w:pPr>
+        <w:spacing w:after="0" w:line="240" w:lineRule="auto"/>
+      </w:pPr>
+      <w:r>
+        <w:separator/>
+      </w:r>
+    </w:p>
+  </w:endnote>
+  <w:endnote w:type="continuationSeparator" w:id="0">
+    <w:p>
+      <w:pPr>
+        <w:spacing w:after="0" w:line="240" w:lineRule="auto"/>
+      </w:pPr>
+      <w:r>
+        <w:continuationSeparator/>
+      </w:r>
+    </w:p>
+  </w:endnote>
+</w:endnotes>
+</file>
+
+<file path=word/footnotes.xml><?xml version="1.0" encoding="utf-8"?>
+<w:footnotes xmlns:wpc="http://schemas.microsoft.com/office/word/2010/wordprocessingCanvas" xmlns:mc="http://schemas.openxmlformats.org/markup-compatibility/2006" xmlns:o="urn:schemas-microsoft-com:office:office" xmlns:r="http://schemas.openxmlformats.org/officeDocument/2006/relationships" xmlns:m="http://schemas.openxmlformats.org/officeDocument/2006/math" xmlns:v="urn:schemas-microsoft-com:vml" xmlns:wp14="http://schemas.microsoft.com/office/word/2010/wordprocessingDrawing" xmlns:wp="http://schemas.openxmlformats.org/drawingml/2006/wordprocessingDrawing" xmlns:w10="urn:schemas-microsoft-com:office:word" xmlns:w="http://schemas.openxmlformats.org/wordprocessingml/2006/main" xmlns:w14="http://schemas.microsoft.com/office/word/2010/wordml" xmlns:wpg="http://schemas.microsoft.com/office/word/2010/wordprocessingGroup" xmlns:wpi="http://schemas.microsoft.com/office/word/2010/wordprocessingInk" xmlns:wne="http://schemas.microsoft.com/office/word/2006/wordml" xmlns:wps="http://schemas.microsoft.com/office/word/2010/wordprocessingShape" mc:Ignorable="w14 wp14">
+  <w:footnote w:type="separator" w:id="-1">
+    <w:p>
+      <w:pPr>
+        <w:spacing w:after="0" w:line="240" w:lineRule="auto"/>
+      </w:pPr>
+      <w:r>
+        <w:separator/>
+      </w:r>
+    </w:p>
+  </w:footnote>
+  <w:footnote w:type="continuationSeparator" w:id="0">
+    <w:p>
+      <w:pPr>
+        <w:spacing w:after="0" w:line="240" w:lineRule="auto"/>
+      </w:pPr>
+      <w:r>
+        <w:continuationSeparator/>
+      </w:r>
+    </w:p>
+  </w:footnote>
+</w:footnotes>
 </file>
 
 <file path=word/numbering.xml><?xml version="1.0" encoding="utf-8"?>
@@ -704,6 +804,50 @@
       <w:contextualSpacing/>
     </w:pPr>
   </w:style>
+  <w:style w:type="paragraph" w:styleId="Encabezado">
+    <w:name w:val="header"/>
+    <w:basedOn w:val="Normal"/>
+    <w:link w:val="EncabezadoCar"/>
+    <w:uiPriority w:val="99"/>
+    <w:unhideWhenUsed/>
+    <w:rsid w:val="00E505A3"/>
+    <w:pPr>
+      <w:tabs>
+        <w:tab w:val="center" w:pos="4252"/>
+        <w:tab w:val="right" w:pos="8504"/>
+      </w:tabs>
+      <w:spacing w:after="0" w:line="240" w:lineRule="auto"/>
+    </w:pPr>
+  </w:style>
+  <w:style w:type="character" w:customStyle="1" w:styleId="EncabezadoCar">
+    <w:name w:val="Encabezado Car"/>
+    <w:basedOn w:val="Fuentedeprrafopredeter"/>
+    <w:link w:val="Encabezado"/>
+    <w:uiPriority w:val="99"/>
+    <w:rsid w:val="00E505A3"/>
+  </w:style>
+  <w:style w:type="paragraph" w:styleId="Piedepgina">
+    <w:name w:val="footer"/>
+    <w:basedOn w:val="Normal"/>
+    <w:link w:val="PiedepginaCar"/>
+    <w:uiPriority w:val="99"/>
+    <w:unhideWhenUsed/>
+    <w:rsid w:val="00E505A3"/>
+    <w:pPr>
+      <w:tabs>
+        <w:tab w:val="center" w:pos="4252"/>
+        <w:tab w:val="right" w:pos="8504"/>
+      </w:tabs>
+      <w:spacing w:after="0" w:line="240" w:lineRule="auto"/>
+    </w:pPr>
+  </w:style>
+  <w:style w:type="character" w:customStyle="1" w:styleId="PiedepginaCar">
+    <w:name w:val="Pie de página Car"/>
+    <w:basedOn w:val="Fuentedeprrafopredeter"/>
+    <w:link w:val="Piedepgina"/>
+    <w:uiPriority w:val="99"/>
+    <w:rsid w:val="00E505A3"/>
+  </w:style>
 </w:styles>
 </file>
 
@@ -945,6 +1089,50 @@
       <w:ind w:left="720"/>
       <w:contextualSpacing/>
     </w:pPr>
+  </w:style>
+  <w:style w:type="paragraph" w:styleId="Encabezado">
+    <w:name w:val="header"/>
+    <w:basedOn w:val="Normal"/>
+    <w:link w:val="EncabezadoCar"/>
+    <w:uiPriority w:val="99"/>
+    <w:unhideWhenUsed/>
+    <w:rsid w:val="00E505A3"/>
+    <w:pPr>
+      <w:tabs>
+        <w:tab w:val="center" w:pos="4252"/>
+        <w:tab w:val="right" w:pos="8504"/>
+      </w:tabs>
+      <w:spacing w:after="0" w:line="240" w:lineRule="auto"/>
+    </w:pPr>
+  </w:style>
+  <w:style w:type="character" w:customStyle="1" w:styleId="EncabezadoCar">
+    <w:name w:val="Encabezado Car"/>
+    <w:basedOn w:val="Fuentedeprrafopredeter"/>
+    <w:link w:val="Encabezado"/>
+    <w:uiPriority w:val="99"/>
+    <w:rsid w:val="00E505A3"/>
+  </w:style>
+  <w:style w:type="paragraph" w:styleId="Piedepgina">
+    <w:name w:val="footer"/>
+    <w:basedOn w:val="Normal"/>
+    <w:link w:val="PiedepginaCar"/>
+    <w:uiPriority w:val="99"/>
+    <w:unhideWhenUsed/>
+    <w:rsid w:val="00E505A3"/>
+    <w:pPr>
+      <w:tabs>
+        <w:tab w:val="center" w:pos="4252"/>
+        <w:tab w:val="right" w:pos="8504"/>
+      </w:tabs>
+      <w:spacing w:after="0" w:line="240" w:lineRule="auto"/>
+    </w:pPr>
+  </w:style>
+  <w:style w:type="character" w:customStyle="1" w:styleId="PiedepginaCar">
+    <w:name w:val="Pie de página Car"/>
+    <w:basedOn w:val="Fuentedeprrafopredeter"/>
+    <w:link w:val="Piedepgina"/>
+    <w:uiPriority w:val="99"/>
+    <w:rsid w:val="00E505A3"/>
   </w:style>
 </w:styles>
 </file>

</xml_diff>